<commit_message>
Last Update After Canceling Class 1398/02/21 13:26 :)
</commit_message>
<xml_diff>
--- a/PBI Syllabus.docx
+++ b/PBI Syllabus.docx
@@ -384,19 +384,7 @@
                 <w:highlight w:val="yellow"/>
                 <w:rtl/>
               </w:rPr>
-              <w:t xml:space="preserve">اجزای تشکیل دهنده هوش </w:t>
-            </w:r>
-            <w:bookmarkStart w:id="0" w:name="_GoBack"/>
-            <w:bookmarkEnd w:id="0"/>
-            <w:r>
-              <w:rPr>
-                <w:rFonts w:ascii="Yekan" w:eastAsia="Times New Roman" w:hAnsi="Yekan" w:cs="B Yekan" w:hint="cs"/>
-                <w:sz w:val="28"/>
-                <w:szCs w:val="28"/>
-                <w:highlight w:val="yellow"/>
-                <w:rtl/>
-              </w:rPr>
-              <w:t>تجاری</w:t>
+              <w:t>اجزای تشکیل دهنده هوش تجاری</w:t>
             </w:r>
           </w:p>
         </w:tc>
@@ -794,7 +782,7 @@
                 <w:lang w:bidi="fa-IR"/>
               </w:rPr>
             </w:pPr>
-            <w:bookmarkStart w:id="1" w:name="_Hlk1947015"/>
+            <w:bookmarkStart w:id="0" w:name="_Hlk1947015"/>
             <w:r>
               <w:rPr>
                 <w:rFonts w:cs="B Yekan" w:hint="cs"/>
@@ -833,6 +821,76 @@
                 <w:lang w:bidi="fa-IR"/>
               </w:rPr>
               <w:t>KRI</w:t>
+            </w:r>
+            <w:r>
+              <w:rPr>
+                <w:rFonts w:cs="B Yekan" w:hint="cs"/>
+                <w:sz w:val="28"/>
+                <w:szCs w:val="28"/>
+                <w:rtl/>
+                <w:lang w:bidi="fa-IR"/>
+              </w:rPr>
+              <w:t>)</w:t>
+            </w:r>
+            <w:bookmarkEnd w:id="0"/>
+          </w:p>
+        </w:tc>
+      </w:tr>
+      <w:tr>
+        <w:tc>
+          <w:tcPr>
+            <w:tcW w:w="9350" w:type="dxa"/>
+          </w:tcPr>
+          <w:p>
+            <w:pPr>
+              <w:bidi/>
+              <w:rPr>
+                <w:rFonts w:cs="B Yekan"/>
+                <w:sz w:val="28"/>
+                <w:szCs w:val="28"/>
+                <w:rtl/>
+                <w:lang w:bidi="fa-IR"/>
+              </w:rPr>
+            </w:pPr>
+            <w:bookmarkStart w:id="1" w:name="_Hlk1947022"/>
+            <w:r>
+              <w:rPr>
+                <w:rFonts w:cs="B Yekan" w:hint="cs"/>
+                <w:sz w:val="28"/>
+                <w:szCs w:val="28"/>
+                <w:rtl/>
+                <w:lang w:bidi="fa-IR"/>
+              </w:rPr>
+              <w:t>شاخص</w:t>
+            </w:r>
+            <w:r>
+              <w:rPr>
+                <w:rFonts w:cs="B Yekan"/>
+                <w:sz w:val="28"/>
+                <w:szCs w:val="28"/>
+                <w:rtl/>
+                <w:lang w:bidi="fa-IR"/>
+              </w:rPr>
+              <w:softHyphen/>
+            </w:r>
+            <w:r>
+              <w:rPr>
+                <w:rFonts w:cs="B Yekan" w:hint="cs"/>
+                <w:sz w:val="28"/>
+                <w:szCs w:val="28"/>
+                <w:rtl/>
+                <w:lang w:bidi="fa-IR"/>
+              </w:rPr>
+              <w:t>های عملکرد (</w:t>
+            </w:r>
+            <w:r>
+              <w:rPr>
+                <w:rFonts w:cs="B Yekan"/>
+                <w:sz w:val="28"/>
+                <w:szCs w:val="28"/>
+                <w:lang w:bidi="fa-IR"/>
+              </w:rPr>
+              <w:t>PI</w:t>
             </w:r>
             <w:r>
               <w:rPr>
@@ -864,7 +922,7 @@
                 <w:lang w:bidi="fa-IR"/>
               </w:rPr>
             </w:pPr>
-            <w:bookmarkStart w:id="2" w:name="_Hlk1947022"/>
+            <w:bookmarkStart w:id="2" w:name="_Hlk1947034"/>
             <w:r>
               <w:rPr>
                 <w:rFonts w:cs="B Yekan" w:hint="cs"/>
@@ -893,16 +951,16 @@
                 <w:rtl/>
                 <w:lang w:bidi="fa-IR"/>
               </w:rPr>
-              <w:t>های عملکرد (</w:t>
-            </w:r>
-            <w:r>
-              <w:rPr>
-                <w:rFonts w:cs="B Yekan"/>
-                <w:sz w:val="28"/>
-                <w:szCs w:val="28"/>
-                <w:lang w:bidi="fa-IR"/>
-              </w:rPr>
-              <w:t>PI</w:t>
+              <w:t>های کلیدی عملکرد (</w:t>
+            </w:r>
+            <w:r>
+              <w:rPr>
+                <w:rFonts w:cs="B Yekan"/>
+                <w:sz w:val="28"/>
+                <w:szCs w:val="28"/>
+                <w:lang w:bidi="fa-IR"/>
+              </w:rPr>
+              <w:t>KPI</w:t>
             </w:r>
             <w:r>
               <w:rPr>
@@ -934,16 +992,16 @@
                 <w:lang w:bidi="fa-IR"/>
               </w:rPr>
             </w:pPr>
-            <w:bookmarkStart w:id="3" w:name="_Hlk1947034"/>
-            <w:r>
-              <w:rPr>
-                <w:rFonts w:cs="B Yekan" w:hint="cs"/>
-                <w:sz w:val="28"/>
-                <w:szCs w:val="28"/>
-                <w:rtl/>
-                <w:lang w:bidi="fa-IR"/>
-              </w:rPr>
-              <w:t>شاخص</w:t>
+            <w:bookmarkStart w:id="3" w:name="_Hlk1947041"/>
+            <w:r>
+              <w:rPr>
+                <w:rFonts w:cs="B Yekan" w:hint="cs"/>
+                <w:sz w:val="28"/>
+                <w:szCs w:val="28"/>
+                <w:rtl/>
+                <w:lang w:bidi="fa-IR"/>
+              </w:rPr>
+              <w:t>روش</w:t>
             </w:r>
             <w:r>
               <w:rPr>
@@ -963,26 +1021,27 @@
                 <w:rtl/>
                 <w:lang w:bidi="fa-IR"/>
               </w:rPr>
-              <w:t>های کلیدی عملکرد (</w:t>
-            </w:r>
-            <w:r>
-              <w:rPr>
-                <w:rFonts w:cs="B Yekan"/>
-                <w:sz w:val="28"/>
-                <w:szCs w:val="28"/>
-                <w:lang w:bidi="fa-IR"/>
-              </w:rPr>
-              <w:t>KPI</w:t>
-            </w:r>
-            <w:r>
-              <w:rPr>
-                <w:rFonts w:cs="B Yekan" w:hint="cs"/>
-                <w:sz w:val="28"/>
-                <w:szCs w:val="28"/>
-                <w:rtl/>
-                <w:lang w:bidi="fa-IR"/>
-              </w:rPr>
-              <w:t>)</w:t>
+              <w:t>های استخراج شاخص</w:t>
+            </w:r>
+            <w:r>
+              <w:rPr>
+                <w:rFonts w:cs="B Yekan"/>
+                <w:sz w:val="28"/>
+                <w:szCs w:val="28"/>
+                <w:rtl/>
+                <w:lang w:bidi="fa-IR"/>
+              </w:rPr>
+              <w:softHyphen/>
+            </w:r>
+            <w:r>
+              <w:rPr>
+                <w:rFonts w:cs="B Yekan" w:hint="cs"/>
+                <w:sz w:val="28"/>
+                <w:szCs w:val="28"/>
+                <w:rtl/>
+                <w:lang w:bidi="fa-IR"/>
+              </w:rPr>
+              <w:t>های کلیدی عملکرد</w:t>
             </w:r>
             <w:bookmarkEnd w:id="3"/>
           </w:p>
@@ -1000,26 +1059,29 @@
                 <w:rFonts w:cs="B Yekan"/>
                 <w:sz w:val="28"/>
                 <w:szCs w:val="28"/>
+                <w:highlight w:val="lightGray"/>
                 <w:rtl/>
                 <w:lang w:bidi="fa-IR"/>
               </w:rPr>
             </w:pPr>
-            <w:bookmarkStart w:id="4" w:name="_Hlk1947041"/>
-            <w:r>
-              <w:rPr>
-                <w:rFonts w:cs="B Yekan" w:hint="cs"/>
-                <w:sz w:val="28"/>
-                <w:szCs w:val="28"/>
-                <w:rtl/>
-                <w:lang w:bidi="fa-IR"/>
-              </w:rPr>
-              <w:t>روش</w:t>
-            </w:r>
-            <w:r>
-              <w:rPr>
-                <w:rFonts w:cs="B Yekan"/>
-                <w:sz w:val="28"/>
-                <w:szCs w:val="28"/>
+            <w:bookmarkStart w:id="4" w:name="_Hlk1947051"/>
+            <w:r>
+              <w:rPr>
+                <w:rFonts w:cs="B Yekan" w:hint="cs"/>
+                <w:sz w:val="28"/>
+                <w:szCs w:val="28"/>
+                <w:highlight w:val="lightGray"/>
+                <w:rtl/>
+                <w:lang w:bidi="fa-IR"/>
+              </w:rPr>
+              <w:t>بررسی شاخص</w:t>
+            </w:r>
+            <w:r>
+              <w:rPr>
+                <w:rFonts w:cs="B Yekan"/>
+                <w:sz w:val="28"/>
+                <w:szCs w:val="28"/>
+                <w:highlight w:val="lightGray"/>
                 <w:rtl/>
                 <w:lang w:bidi="fa-IR"/>
               </w:rPr>
@@ -1030,30 +1092,11 @@
                 <w:rFonts w:cs="B Yekan" w:hint="cs"/>
                 <w:sz w:val="28"/>
                 <w:szCs w:val="28"/>
-                <w:rtl/>
-                <w:lang w:bidi="fa-IR"/>
-              </w:rPr>
-              <w:t>های استخراج شاخص</w:t>
-            </w:r>
-            <w:r>
-              <w:rPr>
-                <w:rFonts w:cs="B Yekan"/>
-                <w:sz w:val="28"/>
-                <w:szCs w:val="28"/>
-                <w:rtl/>
-                <w:lang w:bidi="fa-IR"/>
-              </w:rPr>
-              <w:softHyphen/>
-            </w:r>
-            <w:r>
-              <w:rPr>
-                <w:rFonts w:cs="B Yekan" w:hint="cs"/>
-                <w:sz w:val="28"/>
-                <w:szCs w:val="28"/>
-                <w:rtl/>
-                <w:lang w:bidi="fa-IR"/>
-              </w:rPr>
-              <w:t>های کلیدی عملکرد</w:t>
+                <w:highlight w:val="lightGray"/>
+                <w:rtl/>
+                <w:lang w:bidi="fa-IR"/>
+              </w:rPr>
+              <w:t>های مورد استفاده در داشبورد ژرفا</w:t>
             </w:r>
             <w:bookmarkEnd w:id="4"/>
           </w:p>
@@ -1071,26 +1114,29 @@
                 <w:rFonts w:cs="B Yekan"/>
                 <w:sz w:val="28"/>
                 <w:szCs w:val="28"/>
+                <w:highlight w:val="yellow"/>
                 <w:rtl/>
                 <w:lang w:bidi="fa-IR"/>
               </w:rPr>
             </w:pPr>
-            <w:bookmarkStart w:id="5" w:name="_Hlk1947051"/>
-            <w:r>
-              <w:rPr>
-                <w:rFonts w:cs="B Yekan" w:hint="cs"/>
-                <w:sz w:val="28"/>
-                <w:szCs w:val="28"/>
-                <w:rtl/>
-                <w:lang w:bidi="fa-IR"/>
-              </w:rPr>
-              <w:t>بررسی شاخص</w:t>
-            </w:r>
-            <w:r>
-              <w:rPr>
-                <w:rFonts w:cs="B Yekan"/>
-                <w:sz w:val="28"/>
-                <w:szCs w:val="28"/>
+            <w:bookmarkStart w:id="5" w:name="_Hlk1947064"/>
+            <w:r>
+              <w:rPr>
+                <w:rFonts w:cs="B Yekan" w:hint="cs"/>
+                <w:sz w:val="28"/>
+                <w:szCs w:val="28"/>
+                <w:highlight w:val="yellow"/>
+                <w:rtl/>
+                <w:lang w:bidi="fa-IR"/>
+              </w:rPr>
+              <w:t>چند مثال کاربردی از تحلیل</w:t>
+            </w:r>
+            <w:r>
+              <w:rPr>
+                <w:rFonts w:cs="B Yekan"/>
+                <w:sz w:val="28"/>
+                <w:szCs w:val="28"/>
+                <w:highlight w:val="yellow"/>
                 <w:rtl/>
                 <w:lang w:bidi="fa-IR"/>
               </w:rPr>
@@ -1101,103 +1147,57 @@
                 <w:rFonts w:cs="B Yekan" w:hint="cs"/>
                 <w:sz w:val="28"/>
                 <w:szCs w:val="28"/>
-                <w:rtl/>
-                <w:lang w:bidi="fa-IR"/>
-              </w:rPr>
-              <w:t>های مورد استفاده در داشبورد ژرفا</w:t>
+                <w:highlight w:val="yellow"/>
+                <w:rtl/>
+                <w:lang w:bidi="fa-IR"/>
+              </w:rPr>
+              <w:t>های کسب</w:t>
+            </w:r>
+            <w:r>
+              <w:rPr>
+                <w:rFonts w:cs="B Yekan"/>
+                <w:sz w:val="28"/>
+                <w:szCs w:val="28"/>
+                <w:highlight w:val="yellow"/>
+                <w:rtl/>
+                <w:lang w:bidi="fa-IR"/>
+              </w:rPr>
+              <w:softHyphen/>
+            </w:r>
+            <w:r>
+              <w:rPr>
+                <w:rFonts w:cs="B Yekan" w:hint="cs"/>
+                <w:sz w:val="28"/>
+                <w:szCs w:val="28"/>
+                <w:highlight w:val="yellow"/>
+                <w:rtl/>
+                <w:lang w:bidi="fa-IR"/>
+              </w:rPr>
+              <w:t>وکار شرکت</w:t>
+            </w:r>
+            <w:r>
+              <w:rPr>
+                <w:rFonts w:cs="B Yekan"/>
+                <w:sz w:val="28"/>
+                <w:szCs w:val="28"/>
+                <w:highlight w:val="yellow"/>
+                <w:rtl/>
+                <w:lang w:bidi="fa-IR"/>
+              </w:rPr>
+              <w:softHyphen/>
+            </w:r>
+            <w:r>
+              <w:rPr>
+                <w:rFonts w:cs="B Yekan" w:hint="cs"/>
+                <w:sz w:val="28"/>
+                <w:szCs w:val="28"/>
+                <w:highlight w:val="yellow"/>
+                <w:rtl/>
+                <w:lang w:bidi="fa-IR"/>
+              </w:rPr>
+              <w:t>های معروف</w:t>
             </w:r>
             <w:bookmarkEnd w:id="5"/>
-          </w:p>
-        </w:tc>
-      </w:tr>
-      <w:tr>
-        <w:tc>
-          <w:tcPr>
-            <w:tcW w:w="9350" w:type="dxa"/>
-          </w:tcPr>
-          <w:p>
-            <w:pPr>
-              <w:bidi/>
-              <w:rPr>
-                <w:rFonts w:cs="B Yekan"/>
-                <w:sz w:val="28"/>
-                <w:szCs w:val="28"/>
-                <w:rtl/>
-                <w:lang w:bidi="fa-IR"/>
-              </w:rPr>
-            </w:pPr>
-            <w:bookmarkStart w:id="6" w:name="_Hlk1947064"/>
-            <w:r>
-              <w:rPr>
-                <w:rFonts w:cs="B Yekan" w:hint="cs"/>
-                <w:sz w:val="28"/>
-                <w:szCs w:val="28"/>
-                <w:rtl/>
-                <w:lang w:bidi="fa-IR"/>
-              </w:rPr>
-              <w:t>چند مثال کاربردی از تحلیل</w:t>
-            </w:r>
-            <w:r>
-              <w:rPr>
-                <w:rFonts w:cs="B Yekan"/>
-                <w:sz w:val="28"/>
-                <w:szCs w:val="28"/>
-                <w:rtl/>
-                <w:lang w:bidi="fa-IR"/>
-              </w:rPr>
-              <w:softHyphen/>
-            </w:r>
-            <w:r>
-              <w:rPr>
-                <w:rFonts w:cs="B Yekan" w:hint="cs"/>
-                <w:sz w:val="28"/>
-                <w:szCs w:val="28"/>
-                <w:rtl/>
-                <w:lang w:bidi="fa-IR"/>
-              </w:rPr>
-              <w:t>های کسب</w:t>
-            </w:r>
-            <w:r>
-              <w:rPr>
-                <w:rFonts w:cs="B Yekan"/>
-                <w:sz w:val="28"/>
-                <w:szCs w:val="28"/>
-                <w:rtl/>
-                <w:lang w:bidi="fa-IR"/>
-              </w:rPr>
-              <w:softHyphen/>
-            </w:r>
-            <w:r>
-              <w:rPr>
-                <w:rFonts w:cs="B Yekan" w:hint="cs"/>
-                <w:sz w:val="28"/>
-                <w:szCs w:val="28"/>
-                <w:rtl/>
-                <w:lang w:bidi="fa-IR"/>
-              </w:rPr>
-              <w:t>وکار شرکت</w:t>
-            </w:r>
-            <w:r>
-              <w:rPr>
-                <w:rFonts w:cs="B Yekan"/>
-                <w:sz w:val="28"/>
-                <w:szCs w:val="28"/>
-                <w:rtl/>
-                <w:lang w:bidi="fa-IR"/>
-              </w:rPr>
-              <w:softHyphen/>
-            </w:r>
-            <w:r>
-              <w:rPr>
-                <w:rFonts w:cs="B Yekan" w:hint="cs"/>
-                <w:sz w:val="28"/>
-                <w:szCs w:val="28"/>
-                <w:rtl/>
-                <w:lang w:bidi="fa-IR"/>
-              </w:rPr>
-              <w:t>های معروف</w:t>
-            </w:r>
-            <w:bookmarkEnd w:id="6"/>
           </w:p>
         </w:tc>
       </w:tr>
@@ -1293,16 +1293,18 @@
                 <w:rFonts w:cs="B Yekan"/>
                 <w:sz w:val="28"/>
                 <w:szCs w:val="28"/>
+                <w:highlight w:val="yellow"/>
                 <w:rtl/>
                 <w:lang w:bidi="fa-IR"/>
               </w:rPr>
             </w:pPr>
-            <w:bookmarkStart w:id="7" w:name="_Hlk1947076"/>
-            <w:r>
-              <w:rPr>
-                <w:rFonts w:cs="B Yekan" w:hint="cs"/>
-                <w:sz w:val="28"/>
-                <w:szCs w:val="28"/>
+            <w:bookmarkStart w:id="6" w:name="_Hlk1947076"/>
+            <w:r>
+              <w:rPr>
+                <w:rFonts w:cs="B Yekan" w:hint="cs"/>
+                <w:sz w:val="28"/>
+                <w:szCs w:val="28"/>
+                <w:highlight w:val="yellow"/>
                 <w:rtl/>
                 <w:lang w:bidi="fa-IR"/>
               </w:rPr>
@@ -1313,6 +1315,7 @@
                 <w:rFonts w:cs="B Yekan"/>
                 <w:sz w:val="28"/>
                 <w:szCs w:val="28"/>
+                <w:highlight w:val="yellow"/>
                 <w:rtl/>
                 <w:lang w:bidi="fa-IR"/>
               </w:rPr>
@@ -1323,10 +1326,57 @@
                 <w:rFonts w:cs="B Yekan" w:hint="cs"/>
                 <w:sz w:val="28"/>
                 <w:szCs w:val="28"/>
+                <w:highlight w:val="yellow"/>
                 <w:rtl/>
                 <w:lang w:bidi="fa-IR"/>
               </w:rPr>
               <w:t>ها</w:t>
+            </w:r>
+            <w:bookmarkEnd w:id="6"/>
+          </w:p>
+        </w:tc>
+      </w:tr>
+      <w:tr>
+        <w:tc>
+          <w:tcPr>
+            <w:tcW w:w="9350" w:type="dxa"/>
+          </w:tcPr>
+          <w:p>
+            <w:pPr>
+              <w:bidi/>
+              <w:rPr>
+                <w:rFonts w:cs="B Yekan"/>
+                <w:sz w:val="28"/>
+                <w:szCs w:val="28"/>
+                <w:highlight w:val="yellow"/>
+                <w:rtl/>
+                <w:lang w:bidi="fa-IR"/>
+              </w:rPr>
+            </w:pPr>
+            <w:bookmarkStart w:id="7" w:name="_Hlk1947090"/>
+            <w:r>
+              <w:rPr>
+                <w:rFonts w:cs="B Yekan" w:hint="cs"/>
+                <w:sz w:val="28"/>
+                <w:szCs w:val="28"/>
+                <w:highlight w:val="yellow"/>
+                <w:rtl/>
+                <w:lang w:bidi="fa-IR"/>
+              </w:rPr>
+              <w:t>پردا</w:t>
+            </w:r>
+            <w:bookmarkStart w:id="8" w:name="_GoBack"/>
+            <w:bookmarkEnd w:id="8"/>
+            <w:r>
+              <w:rPr>
+                <w:rFonts w:cs="B Yekan" w:hint="cs"/>
+                <w:sz w:val="28"/>
+                <w:szCs w:val="28"/>
+                <w:highlight w:val="yellow"/>
+                <w:rtl/>
+                <w:lang w:bidi="fa-IR"/>
+              </w:rPr>
+              <w:t>زش تحلیلی برخط مقابل پردازش تراکنشی برخط</w:t>
             </w:r>
             <w:bookmarkEnd w:id="7"/>
           </w:p>
@@ -1344,37 +1394,7 @@
                 <w:rFonts w:cs="B Yekan"/>
                 <w:sz w:val="28"/>
                 <w:szCs w:val="28"/>
-                <w:rtl/>
-                <w:lang w:bidi="fa-IR"/>
-              </w:rPr>
-            </w:pPr>
-            <w:bookmarkStart w:id="8" w:name="_Hlk1947090"/>
-            <w:r>
-              <w:rPr>
-                <w:rFonts w:cs="B Yekan" w:hint="cs"/>
-                <w:sz w:val="28"/>
-                <w:szCs w:val="28"/>
-                <w:rtl/>
-                <w:lang w:bidi="fa-IR"/>
-              </w:rPr>
-              <w:t>پردازش تحلیلی برخط مقابل پردازش تراکنشی برخط</w:t>
-            </w:r>
-            <w:bookmarkEnd w:id="8"/>
-          </w:p>
-        </w:tc>
-      </w:tr>
-      <w:tr>
-        <w:tc>
-          <w:tcPr>
-            <w:tcW w:w="9350" w:type="dxa"/>
-          </w:tcPr>
-          <w:p>
-            <w:pPr>
-              <w:bidi/>
-              <w:rPr>
-                <w:rFonts w:cs="B Yekan"/>
-                <w:sz w:val="28"/>
-                <w:szCs w:val="28"/>
+                <w:highlight w:val="yellow"/>
                 <w:rtl/>
                 <w:lang w:bidi="fa-IR"/>
               </w:rPr>
@@ -1385,6 +1405,7 @@
                 <w:rFonts w:cs="B Yekan" w:hint="cs"/>
                 <w:sz w:val="28"/>
                 <w:szCs w:val="28"/>
+                <w:highlight w:val="yellow"/>
                 <w:rtl/>
                 <w:lang w:bidi="fa-IR"/>
               </w:rPr>
@@ -1407,6 +1428,7 @@
                 <w:rFonts w:cs="B Yekan"/>
                 <w:sz w:val="28"/>
                 <w:szCs w:val="28"/>
+                <w:highlight w:val="yellow"/>
                 <w:rtl/>
                 <w:lang w:bidi="fa-IR"/>
               </w:rPr>
@@ -1417,6 +1439,7 @@
                 <w:rFonts w:cs="B Yekan" w:hint="cs"/>
                 <w:sz w:val="28"/>
                 <w:szCs w:val="28"/>
+                <w:highlight w:val="yellow"/>
                 <w:rtl/>
                 <w:lang w:bidi="fa-IR"/>
               </w:rPr>
@@ -1427,6 +1450,7 @@
                 <w:rFonts w:cs="B Yekan"/>
                 <w:sz w:val="28"/>
                 <w:szCs w:val="28"/>
+                <w:highlight w:val="yellow"/>
                 <w:rtl/>
                 <w:lang w:bidi="fa-IR"/>
               </w:rPr>
@@ -1437,6 +1461,7 @@
                 <w:rFonts w:cs="B Yekan" w:hint="cs"/>
                 <w:sz w:val="28"/>
                 <w:szCs w:val="28"/>
+                <w:highlight w:val="yellow"/>
                 <w:rtl/>
                 <w:lang w:bidi="fa-IR"/>
               </w:rPr>
@@ -1458,6 +1483,7 @@
                 <w:rFonts w:cs="B Yekan"/>
                 <w:sz w:val="28"/>
                 <w:szCs w:val="28"/>
+                <w:highlight w:val="yellow"/>
                 <w:rtl/>
                 <w:lang w:bidi="fa-IR"/>
               </w:rPr>
@@ -1468,6 +1494,7 @@
                 <w:rFonts w:cs="B Yekan" w:hint="cs"/>
                 <w:sz w:val="28"/>
                 <w:szCs w:val="28"/>
+                <w:highlight w:val="yellow"/>
                 <w:rtl/>
                 <w:lang w:bidi="fa-IR"/>
               </w:rPr>
@@ -1478,6 +1505,7 @@
                 <w:rFonts w:cs="B Yekan"/>
                 <w:sz w:val="28"/>
                 <w:szCs w:val="28"/>
+                <w:highlight w:val="yellow"/>
                 <w:rtl/>
                 <w:lang w:bidi="fa-IR"/>
               </w:rPr>
@@ -1488,6 +1516,7 @@
                 <w:rFonts w:cs="B Yekan" w:hint="cs"/>
                 <w:sz w:val="28"/>
                 <w:szCs w:val="28"/>
+                <w:highlight w:val="yellow"/>
                 <w:rtl/>
                 <w:lang w:bidi="fa-IR"/>
               </w:rPr>
@@ -1509,6 +1538,7 @@
                 <w:rFonts w:cs="B Yekan"/>
                 <w:sz w:val="28"/>
                 <w:szCs w:val="28"/>
+                <w:highlight w:val="yellow"/>
                 <w:rtl/>
                 <w:lang w:bidi="fa-IR"/>
               </w:rPr>
@@ -1519,6 +1549,7 @@
                 <w:rFonts w:cs="B Yekan" w:hint="cs"/>
                 <w:sz w:val="28"/>
                 <w:szCs w:val="28"/>
+                <w:highlight w:val="yellow"/>
                 <w:rtl/>
                 <w:lang w:bidi="fa-IR"/>
               </w:rPr>
@@ -1540,6 +1571,7 @@
                 <w:rFonts w:cs="B Yekan"/>
                 <w:sz w:val="28"/>
                 <w:szCs w:val="28"/>
+                <w:highlight w:val="yellow"/>
                 <w:rtl/>
                 <w:lang w:bidi="fa-IR"/>
               </w:rPr>
@@ -1550,6 +1582,7 @@
                 <w:rFonts w:cs="B Yekan" w:hint="cs"/>
                 <w:sz w:val="28"/>
                 <w:szCs w:val="28"/>
+                <w:highlight w:val="yellow"/>
                 <w:rtl/>
                 <w:lang w:bidi="fa-IR"/>
               </w:rPr>
@@ -1571,6 +1604,7 @@
                 <w:rFonts w:cs="B Yekan"/>
                 <w:sz w:val="28"/>
                 <w:szCs w:val="28"/>
+                <w:highlight w:val="yellow"/>
                 <w:lang w:bidi="fa-IR"/>
               </w:rPr>
             </w:pPr>
@@ -1580,6 +1614,7 @@
                 <w:rFonts w:cs="B Yekan" w:hint="cs"/>
                 <w:sz w:val="28"/>
                 <w:szCs w:val="28"/>
+                <w:highlight w:val="yellow"/>
                 <w:rtl/>
                 <w:lang w:bidi="fa-IR"/>
               </w:rPr>
@@ -1590,6 +1625,7 @@
                 <w:rFonts w:cs="B Yekan"/>
                 <w:sz w:val="28"/>
                 <w:szCs w:val="28"/>
+                <w:highlight w:val="yellow"/>
                 <w:lang w:bidi="fa-IR"/>
               </w:rPr>
               <w:t>Kimball</w:t>
@@ -1610,6 +1646,7 @@
                 <w:rFonts w:cs="B Yekan"/>
                 <w:sz w:val="28"/>
                 <w:szCs w:val="28"/>
+                <w:highlight w:val="yellow"/>
                 <w:lang w:bidi="fa-IR"/>
               </w:rPr>
             </w:pPr>
@@ -1619,6 +1656,7 @@
                 <w:rFonts w:cs="B Yekan" w:hint="cs"/>
                 <w:sz w:val="28"/>
                 <w:szCs w:val="28"/>
+                <w:highlight w:val="yellow"/>
                 <w:rtl/>
                 <w:lang w:bidi="fa-IR"/>
               </w:rPr>
@@ -1630,6 +1668,7 @@
                 <w:rFonts w:cs="B Yekan"/>
                 <w:sz w:val="28"/>
                 <w:szCs w:val="28"/>
+                <w:highlight w:val="yellow"/>
                 <w:lang w:bidi="fa-IR"/>
               </w:rPr>
               <w:t>Inmon</w:t>
@@ -1651,6 +1690,7 @@
                 <w:rFonts w:cs="B Yekan"/>
                 <w:sz w:val="28"/>
                 <w:szCs w:val="28"/>
+                <w:highlight w:val="yellow"/>
                 <w:lang w:bidi="fa-IR"/>
               </w:rPr>
             </w:pPr>
@@ -1660,6 +1700,7 @@
                 <w:rFonts w:cs="B Yekan" w:hint="cs"/>
                 <w:sz w:val="28"/>
                 <w:szCs w:val="28"/>
+                <w:highlight w:val="yellow"/>
                 <w:rtl/>
                 <w:lang w:bidi="fa-IR"/>
               </w:rPr>
@@ -1670,6 +1711,7 @@
                 <w:rFonts w:cs="B Yekan"/>
                 <w:sz w:val="28"/>
                 <w:szCs w:val="28"/>
+                <w:highlight w:val="yellow"/>
                 <w:lang w:bidi="fa-IR"/>
               </w:rPr>
               <w:t>Star Schema</w:t>
@@ -1690,6 +1732,7 @@
                 <w:rFonts w:cs="B Yekan"/>
                 <w:sz w:val="28"/>
                 <w:szCs w:val="28"/>
+                <w:highlight w:val="yellow"/>
                 <w:lang w:bidi="fa-IR"/>
               </w:rPr>
             </w:pPr>
@@ -1699,6 +1742,7 @@
                 <w:rFonts w:cs="B Yekan" w:hint="cs"/>
                 <w:sz w:val="28"/>
                 <w:szCs w:val="28"/>
+                <w:highlight w:val="yellow"/>
                 <w:rtl/>
                 <w:lang w:bidi="fa-IR"/>
               </w:rPr>
@@ -1709,6 +1753,7 @@
                 <w:rFonts w:cs="B Yekan"/>
                 <w:sz w:val="28"/>
                 <w:szCs w:val="28"/>
+                <w:highlight w:val="yellow"/>
                 <w:lang w:bidi="fa-IR"/>
               </w:rPr>
               <w:t>Snowflake Schema</w:t>
@@ -1729,6 +1774,7 @@
                 <w:rFonts w:cs="B Yekan"/>
                 <w:sz w:val="28"/>
                 <w:szCs w:val="28"/>
+                <w:highlight w:val="yellow"/>
                 <w:rtl/>
                 <w:lang w:bidi="fa-IR"/>
               </w:rPr>
@@ -1739,6 +1785,7 @@
                 <w:rFonts w:cs="B Yekan" w:hint="cs"/>
                 <w:sz w:val="28"/>
                 <w:szCs w:val="28"/>
+                <w:highlight w:val="yellow"/>
                 <w:rtl/>
                 <w:lang w:bidi="fa-IR"/>
               </w:rPr>
@@ -1749,6 +1796,7 @@
                 <w:rFonts w:cs="B Yekan"/>
                 <w:sz w:val="28"/>
                 <w:szCs w:val="28"/>
+                <w:highlight w:val="yellow"/>
                 <w:lang w:bidi="fa-IR"/>
               </w:rPr>
               <w:t>Constellation Schema</w:t>
@@ -1769,6 +1817,7 @@
                 <w:rFonts w:cs="B Yekan"/>
                 <w:sz w:val="28"/>
                 <w:szCs w:val="28"/>
+                <w:highlight w:val="yellow"/>
                 <w:rtl/>
                 <w:lang w:bidi="fa-IR"/>
               </w:rPr>
@@ -1779,6 +1828,7 @@
                 <w:rFonts w:cs="B Yekan" w:hint="cs"/>
                 <w:sz w:val="28"/>
                 <w:szCs w:val="28"/>
+                <w:highlight w:val="yellow"/>
                 <w:rtl/>
                 <w:lang w:bidi="fa-IR"/>
               </w:rPr>
@@ -1789,6 +1839,7 @@
                 <w:rFonts w:cs="B Yekan"/>
                 <w:sz w:val="28"/>
                 <w:szCs w:val="28"/>
+                <w:highlight w:val="yellow"/>
                 <w:lang w:bidi="fa-IR"/>
               </w:rPr>
               <w:t>Fact</w:t>
@@ -1798,6 +1849,7 @@
                 <w:rFonts w:cs="B Yekan" w:hint="cs"/>
                 <w:sz w:val="28"/>
                 <w:szCs w:val="28"/>
+                <w:highlight w:val="yellow"/>
                 <w:rtl/>
                 <w:lang w:bidi="fa-IR"/>
               </w:rPr>
@@ -1819,6 +1871,7 @@
                 <w:rFonts w:cs="B Yekan"/>
                 <w:sz w:val="28"/>
                 <w:szCs w:val="28"/>
+                <w:highlight w:val="yellow"/>
                 <w:rtl/>
                 <w:lang w:bidi="fa-IR"/>
               </w:rPr>
@@ -1829,6 +1882,7 @@
                 <w:rFonts w:cs="B Yekan" w:hint="cs"/>
                 <w:sz w:val="28"/>
                 <w:szCs w:val="28"/>
+                <w:highlight w:val="yellow"/>
                 <w:rtl/>
                 <w:lang w:bidi="fa-IR"/>
               </w:rPr>
@@ -1839,6 +1893,7 @@
                 <w:rFonts w:cs="B Yekan"/>
                 <w:sz w:val="28"/>
                 <w:szCs w:val="28"/>
+                <w:highlight w:val="yellow"/>
                 <w:lang w:bidi="fa-IR"/>
               </w:rPr>
               <w:t>Dimension</w:t>
@@ -1848,6 +1903,7 @@
                 <w:rFonts w:cs="B Yekan" w:hint="cs"/>
                 <w:sz w:val="28"/>
                 <w:szCs w:val="28"/>
+                <w:highlight w:val="yellow"/>
                 <w:rtl/>
                 <w:lang w:bidi="fa-IR"/>
               </w:rPr>
@@ -1869,6 +1925,7 @@
                 <w:rFonts w:cs="B Yekan"/>
                 <w:sz w:val="28"/>
                 <w:szCs w:val="28"/>
+                <w:highlight w:val="yellow"/>
                 <w:rtl/>
                 <w:lang w:bidi="fa-IR"/>
               </w:rPr>
@@ -1879,6 +1936,7 @@
                 <w:rFonts w:cs="B Yekan" w:hint="cs"/>
                 <w:sz w:val="28"/>
                 <w:szCs w:val="28"/>
+                <w:highlight w:val="yellow"/>
                 <w:rtl/>
                 <w:lang w:bidi="fa-IR"/>
               </w:rPr>
@@ -1889,6 +1947,7 @@
                 <w:rFonts w:cs="B Yekan" w:hint="cs"/>
                 <w:sz w:val="28"/>
                 <w:szCs w:val="28"/>
+                <w:highlight w:val="yellow"/>
                 <w:rtl/>
                 <w:lang w:bidi="fa-IR"/>
               </w:rPr>
@@ -1899,6 +1958,7 @@
                 <w:rFonts w:cs="B Yekan" w:hint="cs"/>
                 <w:sz w:val="28"/>
                 <w:szCs w:val="28"/>
+                <w:highlight w:val="yellow"/>
                 <w:rtl/>
                 <w:lang w:bidi="fa-IR"/>
               </w:rPr>
@@ -1909,6 +1969,7 @@
                 <w:rFonts w:cs="B Yekan" w:hint="cs"/>
                 <w:sz w:val="28"/>
                 <w:szCs w:val="28"/>
+                <w:highlight w:val="yellow"/>
                 <w:rtl/>
                 <w:lang w:bidi="fa-IR"/>
               </w:rPr>
@@ -1919,6 +1980,7 @@
                 <w:rFonts w:cs="B Yekan" w:hint="cs"/>
                 <w:sz w:val="28"/>
                 <w:szCs w:val="28"/>
+                <w:highlight w:val="yellow"/>
                 <w:rtl/>
                 <w:lang w:bidi="fa-IR"/>
               </w:rPr>
@@ -1940,6 +2002,7 @@
                 <w:rFonts w:cs="B Yekan"/>
                 <w:sz w:val="28"/>
                 <w:szCs w:val="28"/>
+                <w:highlight w:val="yellow"/>
                 <w:rtl/>
                 <w:lang w:bidi="fa-IR"/>
               </w:rPr>
@@ -1950,6 +2013,7 @@
                 <w:rFonts w:cs="B Yekan" w:hint="cs"/>
                 <w:sz w:val="28"/>
                 <w:szCs w:val="28"/>
+                <w:highlight w:val="yellow"/>
                 <w:rtl/>
                 <w:lang w:bidi="fa-IR"/>
               </w:rPr>
@@ -1960,6 +2024,7 @@
                 <w:rFonts w:cs="B Yekan"/>
                 <w:sz w:val="28"/>
                 <w:szCs w:val="28"/>
+                <w:highlight w:val="yellow"/>
                 <w:rtl/>
                 <w:lang w:bidi="fa-IR"/>
               </w:rPr>
@@ -1970,6 +2035,7 @@
                 <w:rFonts w:cs="B Yekan" w:hint="cs"/>
                 <w:sz w:val="28"/>
                 <w:szCs w:val="28"/>
+                <w:highlight w:val="yellow"/>
                 <w:rtl/>
                 <w:lang w:bidi="fa-IR"/>
               </w:rPr>
@@ -2082,6 +2148,7 @@
                 <w:rFonts w:cs="B Yekan"/>
                 <w:sz w:val="28"/>
                 <w:szCs w:val="28"/>
+                <w:highlight w:val="yellow"/>
                 <w:lang w:bidi="fa-IR"/>
               </w:rPr>
             </w:pPr>
@@ -2091,6 +2158,7 @@
                 <w:rFonts w:cs="B Yekan" w:hint="cs"/>
                 <w:sz w:val="28"/>
                 <w:szCs w:val="28"/>
+                <w:highlight w:val="yellow"/>
                 <w:rtl/>
                 <w:lang w:bidi="fa-IR"/>
               </w:rPr>
@@ -2102,6 +2170,7 @@
                 <w:rFonts w:cs="B Yekan"/>
                 <w:sz w:val="28"/>
                 <w:szCs w:val="28"/>
+                <w:highlight w:val="yellow"/>
                 <w:lang w:bidi="fa-IR"/>
               </w:rPr>
               <w:t>PowerBI</w:t>
@@ -2123,6 +2192,7 @@
                 <w:rFonts w:cs="B Yekan"/>
                 <w:sz w:val="28"/>
                 <w:szCs w:val="28"/>
+                <w:highlight w:val="yellow"/>
                 <w:rtl/>
                 <w:lang w:bidi="fa-IR"/>
               </w:rPr>
@@ -2133,6 +2203,7 @@
                 <w:rFonts w:cs="B Yekan" w:hint="cs"/>
                 <w:sz w:val="28"/>
                 <w:szCs w:val="28"/>
+                <w:highlight w:val="yellow"/>
                 <w:rtl/>
                 <w:lang w:bidi="fa-IR"/>
               </w:rPr>
@@ -2154,6 +2225,7 @@
                 <w:rFonts w:cs="B Yekan"/>
                 <w:sz w:val="28"/>
                 <w:szCs w:val="28"/>
+                <w:highlight w:val="yellow"/>
                 <w:rtl/>
                 <w:lang w:bidi="fa-IR"/>
               </w:rPr>
@@ -2164,6 +2236,7 @@
                 <w:rFonts w:cs="B Yekan" w:hint="cs"/>
                 <w:sz w:val="28"/>
                 <w:szCs w:val="28"/>
+                <w:highlight w:val="yellow"/>
                 <w:rtl/>
                 <w:lang w:bidi="fa-IR"/>
               </w:rPr>
@@ -2174,6 +2247,7 @@
                 <w:rFonts w:cs="B Yekan"/>
                 <w:sz w:val="28"/>
                 <w:szCs w:val="28"/>
+                <w:highlight w:val="yellow"/>
                 <w:rtl/>
                 <w:lang w:bidi="fa-IR"/>
               </w:rPr>
@@ -2184,6 +2258,7 @@
                 <w:rFonts w:cs="B Yekan" w:hint="cs"/>
                 <w:sz w:val="28"/>
                 <w:szCs w:val="28"/>
+                <w:highlight w:val="yellow"/>
                 <w:rtl/>
                 <w:lang w:bidi="fa-IR"/>
               </w:rPr>
@@ -2205,6 +2280,7 @@
                 <w:rFonts w:cs="B Yekan"/>
                 <w:sz w:val="28"/>
                 <w:szCs w:val="28"/>
+                <w:highlight w:val="yellow"/>
                 <w:rtl/>
                 <w:lang w:bidi="fa-IR"/>
               </w:rPr>
@@ -2215,6 +2291,7 @@
                 <w:rFonts w:cs="B Yekan" w:hint="cs"/>
                 <w:sz w:val="28"/>
                 <w:szCs w:val="28"/>
+                <w:highlight w:val="yellow"/>
                 <w:rtl/>
                 <w:lang w:bidi="fa-IR"/>
               </w:rPr>
@@ -2236,6 +2313,7 @@
                 <w:rFonts w:cs="B Yekan"/>
                 <w:sz w:val="28"/>
                 <w:szCs w:val="28"/>
+                <w:highlight w:val="yellow"/>
                 <w:rtl/>
                 <w:lang w:bidi="fa-IR"/>
               </w:rPr>
@@ -2246,6 +2324,7 @@
                 <w:rFonts w:cs="B Yekan" w:hint="cs"/>
                 <w:sz w:val="28"/>
                 <w:szCs w:val="28"/>
+                <w:highlight w:val="yellow"/>
                 <w:rtl/>
                 <w:lang w:bidi="fa-IR"/>
               </w:rPr>
@@ -2267,6 +2346,7 @@
                 <w:rFonts w:cs="B Yekan"/>
                 <w:sz w:val="28"/>
                 <w:szCs w:val="28"/>
+                <w:highlight w:val="yellow"/>
                 <w:rtl/>
                 <w:lang w:bidi="fa-IR"/>
               </w:rPr>
@@ -2277,6 +2357,7 @@
                 <w:rFonts w:cs="B Yekan" w:hint="cs"/>
                 <w:sz w:val="28"/>
                 <w:szCs w:val="28"/>
+                <w:highlight w:val="yellow"/>
                 <w:rtl/>
                 <w:lang w:bidi="fa-IR"/>
               </w:rPr>
@@ -2288,6 +2369,7 @@
                 <w:rFonts w:cs="B Yekan"/>
                 <w:sz w:val="28"/>
                 <w:szCs w:val="28"/>
+                <w:highlight w:val="yellow"/>
                 <w:lang w:bidi="fa-IR"/>
               </w:rPr>
               <w:t>PowerBI</w:t>
@@ -2298,6 +2380,7 @@
                 <w:rFonts w:cs="B Yekan" w:hint="cs"/>
                 <w:sz w:val="28"/>
                 <w:szCs w:val="28"/>
+                <w:highlight w:val="yellow"/>
                 <w:rtl/>
                 <w:lang w:bidi="fa-IR"/>
               </w:rPr>
@@ -2319,6 +2402,7 @@
                 <w:rFonts w:cs="B Yekan"/>
                 <w:sz w:val="28"/>
                 <w:szCs w:val="28"/>
+                <w:highlight w:val="yellow"/>
                 <w:lang w:bidi="fa-IR"/>
               </w:rPr>
             </w:pPr>
@@ -2328,6 +2412,7 @@
                 <w:rFonts w:cs="B Yekan" w:hint="cs"/>
                 <w:sz w:val="28"/>
                 <w:szCs w:val="28"/>
+                <w:highlight w:val="yellow"/>
                 <w:rtl/>
                 <w:lang w:bidi="fa-IR"/>
               </w:rPr>
@@ -2338,6 +2423,7 @@
                 <w:rFonts w:cs="B Yekan"/>
                 <w:sz w:val="28"/>
                 <w:szCs w:val="28"/>
+                <w:highlight w:val="yellow"/>
                 <w:rtl/>
                 <w:lang w:bidi="fa-IR"/>
               </w:rPr>
@@ -2348,6 +2434,7 @@
                 <w:rFonts w:cs="B Yekan" w:hint="cs"/>
                 <w:sz w:val="28"/>
                 <w:szCs w:val="28"/>
+                <w:highlight w:val="yellow"/>
                 <w:rtl/>
                 <w:lang w:bidi="fa-IR"/>
               </w:rPr>
@@ -2369,6 +2456,7 @@
                 <w:rFonts w:cs="B Yekan"/>
                 <w:sz w:val="28"/>
                 <w:szCs w:val="28"/>
+                <w:highlight w:val="yellow"/>
                 <w:rtl/>
                 <w:lang w:bidi="fa-IR"/>
               </w:rPr>
@@ -2379,6 +2467,7 @@
                 <w:rFonts w:cs="B Yekan" w:hint="cs"/>
                 <w:sz w:val="28"/>
                 <w:szCs w:val="28"/>
+                <w:highlight w:val="yellow"/>
                 <w:rtl/>
                 <w:lang w:bidi="fa-IR"/>
               </w:rPr>
@@ -2389,6 +2478,7 @@
                 <w:rFonts w:cs="B Yekan"/>
                 <w:sz w:val="28"/>
                 <w:szCs w:val="28"/>
+                <w:highlight w:val="yellow"/>
                 <w:rtl/>
                 <w:lang w:bidi="fa-IR"/>
               </w:rPr>
@@ -2399,6 +2489,7 @@
                 <w:rFonts w:cs="B Yekan" w:hint="cs"/>
                 <w:sz w:val="28"/>
                 <w:szCs w:val="28"/>
+                <w:highlight w:val="yellow"/>
                 <w:rtl/>
                 <w:lang w:bidi="fa-IR"/>
               </w:rPr>
@@ -2409,6 +2500,7 @@
                 <w:rFonts w:cs="B Yekan"/>
                 <w:sz w:val="28"/>
                 <w:szCs w:val="28"/>
+                <w:highlight w:val="yellow"/>
                 <w:rtl/>
                 <w:lang w:bidi="fa-IR"/>
               </w:rPr>
@@ -2419,6 +2511,7 @@
                 <w:rFonts w:cs="B Yekan" w:hint="cs"/>
                 <w:sz w:val="28"/>
                 <w:szCs w:val="28"/>
+                <w:highlight w:val="yellow"/>
                 <w:rtl/>
                 <w:lang w:bidi="fa-IR"/>
               </w:rPr>
@@ -2440,6 +2533,7 @@
                 <w:rFonts w:cs="B Yekan"/>
                 <w:sz w:val="28"/>
                 <w:szCs w:val="28"/>
+                <w:highlight w:val="yellow"/>
                 <w:lang w:bidi="fa-IR"/>
               </w:rPr>
             </w:pPr>
@@ -2449,6 +2543,7 @@
                 <w:rFonts w:cs="B Yekan" w:hint="cs"/>
                 <w:sz w:val="28"/>
                 <w:szCs w:val="28"/>
+                <w:highlight w:val="yellow"/>
                 <w:rtl/>
                 <w:lang w:bidi="fa-IR"/>
               </w:rPr>
@@ -2459,6 +2554,7 @@
                 <w:rFonts w:cs="B Yekan" w:hint="cs"/>
                 <w:sz w:val="28"/>
                 <w:szCs w:val="28"/>
+                <w:highlight w:val="yellow"/>
                 <w:rtl/>
                 <w:lang w:bidi="fa-IR"/>
               </w:rPr>
@@ -2469,6 +2565,7 @@
                 <w:rFonts w:cs="B Yekan" w:hint="cs"/>
                 <w:sz w:val="28"/>
                 <w:szCs w:val="28"/>
+                <w:highlight w:val="yellow"/>
                 <w:rtl/>
                 <w:lang w:bidi="fa-IR"/>
               </w:rPr>
@@ -2479,6 +2576,7 @@
                 <w:rFonts w:cs="B Yekan" w:hint="cs"/>
                 <w:sz w:val="28"/>
                 <w:szCs w:val="28"/>
+                <w:highlight w:val="yellow"/>
                 <w:rtl/>
                 <w:lang w:bidi="fa-IR"/>
               </w:rPr>
@@ -2489,6 +2587,7 @@
                 <w:rFonts w:cs="B Yekan" w:hint="cs"/>
                 <w:sz w:val="28"/>
                 <w:szCs w:val="28"/>
+                <w:highlight w:val="yellow"/>
                 <w:rtl/>
                 <w:lang w:bidi="fa-IR"/>
               </w:rPr>
@@ -2500,6 +2599,7 @@
                 <w:rFonts w:cs="B Yekan"/>
                 <w:sz w:val="28"/>
                 <w:szCs w:val="28"/>
+                <w:highlight w:val="yellow"/>
                 <w:lang w:bidi="fa-IR"/>
               </w:rPr>
               <w:t>PowerBI</w:t>
@@ -2592,6 +2692,7 @@
                 <w:rFonts w:cs="B Yekan"/>
                 <w:sz w:val="28"/>
                 <w:szCs w:val="28"/>
+                <w:highlight w:val="yellow"/>
                 <w:rtl/>
                 <w:lang w:bidi="fa-IR"/>
               </w:rPr>
@@ -2602,6 +2703,7 @@
                 <w:rFonts w:cs="B Yekan" w:hint="cs"/>
                 <w:sz w:val="28"/>
                 <w:szCs w:val="28"/>
+                <w:highlight w:val="yellow"/>
                 <w:rtl/>
                 <w:lang w:bidi="fa-IR"/>
               </w:rPr>
@@ -2612,6 +2714,7 @@
                 <w:rFonts w:cs="B Yekan"/>
                 <w:sz w:val="28"/>
                 <w:szCs w:val="28"/>
+                <w:highlight w:val="yellow"/>
                 <w:rtl/>
                 <w:lang w:bidi="fa-IR"/>
               </w:rPr>
@@ -2622,6 +2725,7 @@
                 <w:rFonts w:cs="B Yekan" w:hint="cs"/>
                 <w:sz w:val="28"/>
                 <w:szCs w:val="28"/>
+                <w:highlight w:val="yellow"/>
                 <w:rtl/>
                 <w:lang w:bidi="fa-IR"/>
               </w:rPr>
@@ -2643,6 +2747,7 @@
                 <w:rFonts w:cs="B Yekan"/>
                 <w:sz w:val="28"/>
                 <w:szCs w:val="28"/>
+                <w:highlight w:val="yellow"/>
                 <w:rtl/>
                 <w:lang w:bidi="fa-IR"/>
               </w:rPr>
@@ -2653,6 +2758,7 @@
                 <w:rFonts w:cs="B Yekan" w:hint="cs"/>
                 <w:sz w:val="28"/>
                 <w:szCs w:val="28"/>
+                <w:highlight w:val="yellow"/>
                 <w:rtl/>
                 <w:lang w:bidi="fa-IR"/>
               </w:rPr>
@@ -2663,6 +2769,7 @@
                 <w:rFonts w:cs="B Yekan"/>
                 <w:sz w:val="28"/>
                 <w:szCs w:val="28"/>
+                <w:highlight w:val="yellow"/>
                 <w:rtl/>
                 <w:lang w:bidi="fa-IR"/>
               </w:rPr>
@@ -2673,6 +2780,7 @@
                 <w:rFonts w:cs="B Yekan" w:hint="cs"/>
                 <w:sz w:val="28"/>
                 <w:szCs w:val="28"/>
+                <w:highlight w:val="yellow"/>
                 <w:rtl/>
                 <w:lang w:bidi="fa-IR"/>
               </w:rPr>
@@ -2694,6 +2802,7 @@
                 <w:rFonts w:cs="B Yekan"/>
                 <w:sz w:val="28"/>
                 <w:szCs w:val="28"/>
+                <w:highlight w:val="yellow"/>
                 <w:rtl/>
                 <w:lang w:bidi="fa-IR"/>
               </w:rPr>
@@ -2704,6 +2813,7 @@
                 <w:rFonts w:cs="B Yekan" w:hint="cs"/>
                 <w:sz w:val="28"/>
                 <w:szCs w:val="28"/>
+                <w:highlight w:val="yellow"/>
                 <w:rtl/>
                 <w:lang w:bidi="fa-IR"/>
               </w:rPr>
@@ -2714,6 +2824,7 @@
                 <w:rFonts w:cs="B Yekan"/>
                 <w:sz w:val="28"/>
                 <w:szCs w:val="28"/>
+                <w:highlight w:val="yellow"/>
                 <w:rtl/>
                 <w:lang w:bidi="fa-IR"/>
               </w:rPr>
@@ -2724,6 +2835,7 @@
                 <w:rFonts w:cs="B Yekan" w:hint="cs"/>
                 <w:sz w:val="28"/>
                 <w:szCs w:val="28"/>
+                <w:highlight w:val="yellow"/>
                 <w:rtl/>
                 <w:lang w:bidi="fa-IR"/>
               </w:rPr>
@@ -2734,6 +2846,7 @@
                 <w:rFonts w:cs="B Yekan"/>
                 <w:sz w:val="28"/>
                 <w:szCs w:val="28"/>
+                <w:highlight w:val="yellow"/>
                 <w:rtl/>
                 <w:lang w:bidi="fa-IR"/>
               </w:rPr>
@@ -2744,6 +2857,7 @@
                 <w:rFonts w:cs="B Yekan" w:hint="cs"/>
                 <w:sz w:val="28"/>
                 <w:szCs w:val="28"/>
+                <w:highlight w:val="yellow"/>
                 <w:rtl/>
                 <w:lang w:bidi="fa-IR"/>
               </w:rPr>
@@ -2765,6 +2879,7 @@
                 <w:rFonts w:cs="B Yekan"/>
                 <w:sz w:val="28"/>
                 <w:szCs w:val="28"/>
+                <w:highlight w:val="yellow"/>
                 <w:rtl/>
                 <w:lang w:bidi="fa-IR"/>
               </w:rPr>
@@ -2775,6 +2890,7 @@
                 <w:rFonts w:cs="B Yekan" w:hint="cs"/>
                 <w:sz w:val="28"/>
                 <w:szCs w:val="28"/>
+                <w:highlight w:val="yellow"/>
                 <w:rtl/>
                 <w:lang w:bidi="fa-IR"/>
               </w:rPr>
@@ -2796,6 +2912,7 @@
                 <w:rFonts w:cs="B Yekan"/>
                 <w:sz w:val="28"/>
                 <w:szCs w:val="28"/>
+                <w:highlight w:val="yellow"/>
                 <w:rtl/>
                 <w:lang w:bidi="fa-IR"/>
               </w:rPr>
@@ -2806,6 +2923,7 @@
                 <w:rFonts w:cs="B Yekan" w:hint="cs"/>
                 <w:sz w:val="28"/>
                 <w:szCs w:val="28"/>
+                <w:highlight w:val="yellow"/>
                 <w:rtl/>
                 <w:lang w:bidi="fa-IR"/>
               </w:rPr>
@@ -2828,6 +2946,7 @@
                 <w:rFonts w:cs="B Yekan"/>
                 <w:sz w:val="28"/>
                 <w:szCs w:val="28"/>
+                <w:highlight w:val="yellow"/>
                 <w:rtl/>
                 <w:lang w:bidi="fa-IR"/>
               </w:rPr>
@@ -2838,6 +2957,7 @@
                 <w:rFonts w:cs="B Yekan" w:hint="cs"/>
                 <w:sz w:val="28"/>
                 <w:szCs w:val="28"/>
+                <w:highlight w:val="yellow"/>
                 <w:rtl/>
                 <w:lang w:bidi="fa-IR"/>
               </w:rPr>
@@ -2848,6 +2968,7 @@
                 <w:rFonts w:cs="B Yekan"/>
                 <w:sz w:val="28"/>
                 <w:szCs w:val="28"/>
+                <w:highlight w:val="yellow"/>
                 <w:rtl/>
                 <w:lang w:bidi="fa-IR"/>
               </w:rPr>
@@ -2858,6 +2979,7 @@
                 <w:rFonts w:cs="B Yekan" w:hint="cs"/>
                 <w:sz w:val="28"/>
                 <w:szCs w:val="28"/>
+                <w:highlight w:val="yellow"/>
                 <w:rtl/>
                 <w:lang w:bidi="fa-IR"/>
               </w:rPr>
@@ -2889,6 +3011,7 @@
                 <w:rFonts w:cs="B Yekan" w:hint="cs"/>
                 <w:sz w:val="28"/>
                 <w:szCs w:val="28"/>
+                <w:highlight w:val="yellow"/>
                 <w:rtl/>
                 <w:lang w:bidi="fa-IR"/>
               </w:rPr>
@@ -2899,6 +3022,7 @@
                 <w:rFonts w:cs="B Yekan"/>
                 <w:sz w:val="28"/>
                 <w:szCs w:val="28"/>
+                <w:highlight w:val="yellow"/>
                 <w:rtl/>
                 <w:lang w:bidi="fa-IR"/>
               </w:rPr>
@@ -2909,6 +3033,7 @@
                 <w:rFonts w:cs="B Yekan" w:hint="cs"/>
                 <w:sz w:val="28"/>
                 <w:szCs w:val="28"/>
+                <w:highlight w:val="yellow"/>
                 <w:rtl/>
                 <w:lang w:bidi="fa-IR"/>
               </w:rPr>

</xml_diff>